<commit_message>
Corrected missing timing data
Signed-off-by: billymaddex <billy@moonlightrambler.net>
</commit_message>
<xml_diff>
--- a/DesignAssignments/DA1A/DA1A.docx
+++ b/DesignAssignments/DA1A/DA1A.docx
@@ -5,6 +5,10 @@
     <w:p>
       <w:pPr>
         <w:pStyle w:val="Heading1"/>
+        <w:numPr>
+          <w:ilvl w:val="0"/>
+          <w:numId w:val="2"/>
+        </w:numPr>
         <w:spacing w:before="240" w:after="120"/>
         <w:rPr/>
       </w:pPr>
@@ -512,6 +516,10 @@
     <w:p>
       <w:pPr>
         <w:pStyle w:val="Heading1"/>
+        <w:numPr>
+          <w:ilvl w:val="0"/>
+          <w:numId w:val="2"/>
+        </w:numPr>
         <w:rPr/>
       </w:pPr>
       <w:r>
@@ -526,7 +534,23 @@
       </w:pPr>
       <w:r>
         <w:rPr/>
-        <w:t>1 iteration of the algorithm takes xx cycles, xx s at 16MHz</w:t>
+        <w:t xml:space="preserve">1 iteration of the algorithm takes </w:t>
+      </w:r>
+      <w:r>
+        <w:rPr/>
+        <w:t xml:space="preserve">15 </w:t>
+      </w:r>
+      <w:r>
+        <w:rPr/>
+        <w:t xml:space="preserve">cycles, </w:t>
+      </w:r>
+      <w:r>
+        <w:rPr/>
+        <w:t xml:space="preserve">0.94 µs </w:t>
+      </w:r>
+      <w:r>
+        <w:rPr/>
+        <w:t>at 16MHz</w:t>
       </w:r>
     </w:p>
     <w:p>
@@ -536,7 +560,27 @@
       </w:pPr>
       <w:r>
         <w:rPr/>
-        <w:t>Completing test calculation 0x1361 × 0xFDEC takes xx cycles, xx s at 16MHz</w:t>
+        <w:t>T</w:t>
+      </w:r>
+      <w:r>
+        <w:rPr/>
+        <w:t xml:space="preserve">est calculation, 0x1361 × 0xFDEC, takes </w:t>
+      </w:r>
+      <w:r>
+        <w:rPr/>
+        <w:t>585548</w:t>
+      </w:r>
+      <w:r>
+        <w:rPr/>
+        <w:t xml:space="preserve"> cycles, </w:t>
+      </w:r>
+      <w:r>
+        <w:rPr/>
+        <w:t>36,596.75</w:t>
+      </w:r>
+      <w:r>
+        <w:rPr/>
+        <w:t xml:space="preserve"> µs at 16MHz</w:t>
       </w:r>
     </w:p>
     <w:p>
@@ -559,6 +603,10 @@
     <w:p>
       <w:pPr>
         <w:pStyle w:val="Heading2"/>
+        <w:numPr>
+          <w:ilvl w:val="1"/>
+          <w:numId w:val="2"/>
+        </w:numPr>
         <w:rPr/>
       </w:pPr>
       <w:r>
@@ -678,7 +726,24 @@
                 <w:szCs w:val="24"/>
                 <w:u w:val="none"/>
               </w:rPr>
-              <w:t>1 iteration</w:t>
+              <w:t>1</w:t>
+            </w:r>
+            <w:r>
+              <w:rPr>
+                <w:b w:val="false"/>
+                <w:bCs w:val="false"/>
+                <w:i/>
+                <w:iCs/>
+                <w:strike w:val="false"/>
+                <w:dstrike w:val="false"/>
+                <w:outline w:val="false"/>
+                <w:shadow w:val="false"/>
+                <w:color w:val="000000"/>
+                <w:sz w:val="24"/>
+                <w:szCs w:val="24"/>
+                <w:u w:val="none"/>
+              </w:rPr>
+              <w:t xml:space="preserve"> iteration</w:t>
             </w:r>
           </w:p>
         </w:tc>
@@ -838,6 +903,10 @@
     <w:p>
       <w:pPr>
         <w:pStyle w:val="Heading2"/>
+        <w:numPr>
+          <w:ilvl w:val="1"/>
+          <w:numId w:val="2"/>
+        </w:numPr>
         <w:rPr/>
       </w:pPr>
       <w:r>
@@ -1156,6 +1225,7 @@
       <w:pgNumType w:fmt="decimal"/>
       <w:formProt w:val="false"/>
       <w:textDirection w:val="lrTb"/>
+      <w:docGrid w:type="default" w:linePitch="100" w:charSpace="0"/>
     </w:sectPr>
   </w:body>
 </w:document>
@@ -1257,8 +1327,103 @@
       </w:pPr>
     </w:lvl>
   </w:abstractNum>
+  <w:abstractNum w:abstractNumId="2">
+    <w:lvl w:ilvl="0">
+      <w:start w:val="1"/>
+      <w:numFmt w:val="none"/>
+      <w:suff w:val="nothing"/>
+      <w:lvlText w:val=""/>
+      <w:lvlJc w:val="left"/>
+      <w:pPr>
+        <w:ind w:left="0" w:hanging="0"/>
+      </w:pPr>
+    </w:lvl>
+    <w:lvl w:ilvl="1">
+      <w:start w:val="1"/>
+      <w:numFmt w:val="none"/>
+      <w:suff w:val="nothing"/>
+      <w:lvlText w:val=""/>
+      <w:lvlJc w:val="left"/>
+      <w:pPr>
+        <w:ind w:left="0" w:hanging="0"/>
+      </w:pPr>
+    </w:lvl>
+    <w:lvl w:ilvl="2">
+      <w:start w:val="1"/>
+      <w:numFmt w:val="none"/>
+      <w:suff w:val="nothing"/>
+      <w:lvlText w:val=""/>
+      <w:lvlJc w:val="left"/>
+      <w:pPr>
+        <w:ind w:left="0" w:hanging="0"/>
+      </w:pPr>
+    </w:lvl>
+    <w:lvl w:ilvl="3">
+      <w:start w:val="1"/>
+      <w:numFmt w:val="none"/>
+      <w:suff w:val="nothing"/>
+      <w:lvlText w:val=""/>
+      <w:lvlJc w:val="left"/>
+      <w:pPr>
+        <w:ind w:left="0" w:hanging="0"/>
+      </w:pPr>
+    </w:lvl>
+    <w:lvl w:ilvl="4">
+      <w:start w:val="1"/>
+      <w:numFmt w:val="none"/>
+      <w:suff w:val="nothing"/>
+      <w:lvlText w:val=""/>
+      <w:lvlJc w:val="left"/>
+      <w:pPr>
+        <w:ind w:left="0" w:hanging="0"/>
+      </w:pPr>
+    </w:lvl>
+    <w:lvl w:ilvl="5">
+      <w:start w:val="1"/>
+      <w:numFmt w:val="none"/>
+      <w:suff w:val="nothing"/>
+      <w:lvlText w:val=""/>
+      <w:lvlJc w:val="left"/>
+      <w:pPr>
+        <w:ind w:left="0" w:hanging="0"/>
+      </w:pPr>
+    </w:lvl>
+    <w:lvl w:ilvl="6">
+      <w:start w:val="1"/>
+      <w:numFmt w:val="none"/>
+      <w:suff w:val="nothing"/>
+      <w:lvlText w:val=""/>
+      <w:lvlJc w:val="left"/>
+      <w:pPr>
+        <w:ind w:left="0" w:hanging="0"/>
+      </w:pPr>
+    </w:lvl>
+    <w:lvl w:ilvl="7">
+      <w:start w:val="1"/>
+      <w:numFmt w:val="none"/>
+      <w:suff w:val="nothing"/>
+      <w:lvlText w:val=""/>
+      <w:lvlJc w:val="left"/>
+      <w:pPr>
+        <w:ind w:left="0" w:hanging="0"/>
+      </w:pPr>
+    </w:lvl>
+    <w:lvl w:ilvl="8">
+      <w:start w:val="1"/>
+      <w:numFmt w:val="none"/>
+      <w:suff w:val="nothing"/>
+      <w:lvlText w:val=""/>
+      <w:lvlJc w:val="left"/>
+      <w:pPr>
+        <w:ind w:left="0" w:hanging="0"/>
+      </w:pPr>
+    </w:lvl>
+  </w:abstractNum>
   <w:num w:numId="1">
     <w:abstractNumId w:val="1"/>
+  </w:num>
+  <w:num w:numId="2">
+    <w:abstractNumId w:val="2"/>
   </w:num>
 </w:numbering>
 </file>
@@ -1270,15 +1435,12 @@
       <w:rPr>
         <w:rFonts w:ascii="Liberation Serif" w:hAnsi="Liberation Serif" w:eastAsia="Source Han Serif CN" w:cs="Lohit Devanagari"/>
         <w:kern w:val="2"/>
-        <w:sz w:val="24"/>
         <w:szCs w:val="24"/>
         <w:lang w:val="en-US" w:eastAsia="zh-CN" w:bidi="hi-IN"/>
       </w:rPr>
     </w:rPrDefault>
     <w:pPrDefault>
-      <w:pPr>
-        <w:widowControl/>
-      </w:pPr>
+      <w:pPr/>
     </w:pPrDefault>
   </w:docDefaults>
   <w:style w:type="paragraph" w:styleId="Normal">
@@ -1286,6 +1448,8 @@
     <w:qFormat/>
     <w:pPr>
       <w:widowControl/>
+      <w:bidi w:val="0"/>
+      <w:jc w:val="left"/>
     </w:pPr>
     <w:rPr>
       <w:rFonts w:ascii="Liberation Serif" w:hAnsi="Liberation Serif" w:eastAsia="Source Han Serif CN" w:cs="Lohit Devanagari"/>

</xml_diff>